<commit_message>
Chỉnh sửa nội dung file
</commit_message>
<xml_diff>
--- a/BÀI TEST - ỨNG VIÊN NGUYỄN THỊ LUYẾN.docx
+++ b/BÀI TEST - ỨNG VIÊN NGUYỄN THỊ LUYẾN.docx
@@ -6,6 +6,11 @@
       <w:r>
         <w:t>Họ và tến: NGUYỄN THỊ LUYẾN</w:t>
       </w:r>
+      <w:r>
+        <w:t xml:space="preserve"> Xinh Gái </w:t>
+      </w:r>
+      <w:bookmarkStart w:id="0" w:name="_GoBack"/>
+      <w:bookmarkEnd w:id="0"/>
     </w:p>
     <w:p>
       <w:r>
@@ -38,17 +43,12 @@
     </w:p>
     <w:p>
       <w:r>
-        <w:t xml:space="preserve">+ Nợ TK 2281 (Ông Trần Văn Tùng): </w:t>
-      </w:r>
-      <w:r>
-        <w:t>500.000.000</w:t>
-      </w:r>
-    </w:p>
-    <w:p>
-      <w:r>
-        <w:tab/>
-      </w:r>
-      <w:r>
+        <w:t>+ Nợ TK 2281 (Ông Trần Văn Tùng): 500.000.000</w:t>
+      </w:r>
+    </w:p>
+    <w:p>
+      <w:r>
+        <w:tab/>
         <w:t>Có TK 112 (TK 19980302 Viettinbank) : 500.000.000</w:t>
       </w:r>
     </w:p>
@@ -273,8 +273,6 @@
         <w:tab/>
         <w:t xml:space="preserve"> Có TK 156: </w:t>
       </w:r>
-      <w:bookmarkStart w:id="0" w:name="_GoBack"/>
-      <w:bookmarkEnd w:id="0"/>
     </w:p>
     <w:p>
       <w:pPr>
@@ -328,13 +326,7 @@
     <w:p>
       <w:r>
         <w:tab/>
-        <w:t xml:space="preserve">Có 131 </w:t>
-      </w:r>
-      <w:r>
-        <w:t>(Cty Dược phẩm Hải Thượ</w:t>
-      </w:r>
-      <w:r>
-        <w:t>ng): 71.170.000</w:t>
+        <w:t>Có 131 (Cty Dược phẩm Hải Thượng): 71.170.000</w:t>
       </w:r>
     </w:p>
     <w:p>
@@ -369,10 +361,7 @@
     <w:p>
       <w:r>
         <w:tab/>
-        <w:t xml:space="preserve">Có TK 511: </w:t>
-      </w:r>
-      <w:r>
-        <w:t>65*230.000 = 14.950.000</w:t>
+        <w:t>Có TK 511: 65*230.000 = 14.950.000</w:t>
       </w:r>
     </w:p>
     <w:p>
@@ -426,10 +415,7 @@
     </w:p>
     <w:p>
       <w:r>
-        <w:t xml:space="preserve">+ Nợ TK 331 </w:t>
-      </w:r>
-      <w:r>
-        <w:t>(Cty CP Ô tô Thái Sơn): 561.000.000</w:t>
+        <w:t>+ Nợ TK 331 (Cty CP Ô tô Thái Sơn): 561.000.000</w:t>
       </w:r>
     </w:p>
     <w:p>
@@ -498,51 +484,30 @@
     </w:p>
     <w:p>
       <w:r>
-        <w:t xml:space="preserve">+ Nợ TK 632: </w:t>
-      </w:r>
-      <w:r>
-        <w:t>11.000.000</w:t>
-      </w:r>
-    </w:p>
-    <w:p>
-      <w:r>
-        <w:tab/>
-        <w:t xml:space="preserve">Có TK 156: </w:t>
-      </w:r>
-      <w:r>
-        <w:t>11.000.000</w:t>
-      </w:r>
-    </w:p>
-    <w:p>
-      <w:r>
-        <w:t>+ Nợ TK 131 (</w:t>
-      </w:r>
-      <w:r>
-        <w:t>Nhà thuốc Bảo Chi</w:t>
-      </w:r>
-      <w:r>
-        <w:t xml:space="preserve">): </w:t>
-      </w:r>
-      <w:r>
-        <w:t>19.360.000</w:t>
-      </w:r>
-    </w:p>
-    <w:p>
-      <w:r>
-        <w:tab/>
-        <w:t xml:space="preserve">Có TK 511: </w:t>
-      </w:r>
-      <w:r>
-        <w:t>17.600.000</w:t>
-      </w:r>
-    </w:p>
-    <w:p>
-      <w:r>
-        <w:tab/>
-        <w:t xml:space="preserve">Có TK 3331: </w:t>
-      </w:r>
-      <w:r>
-        <w:t>1.760.000</w:t>
+        <w:t>+ Nợ TK 632: 11.000.000</w:t>
+      </w:r>
+    </w:p>
+    <w:p>
+      <w:r>
+        <w:tab/>
+        <w:t>Có TK 156: 11.000.000</w:t>
+      </w:r>
+    </w:p>
+    <w:p>
+      <w:r>
+        <w:t>+ Nợ TK 131 (Nhà thuốc Bảo Chi): 19.360.000</w:t>
+      </w:r>
+    </w:p>
+    <w:p>
+      <w:r>
+        <w:tab/>
+        <w:t>Có TK 511: 17.600.000</w:t>
+      </w:r>
+    </w:p>
+    <w:p>
+      <w:r>
+        <w:tab/>
+        <w:t>Có TK 3331: 1.760.000</w:t>
       </w:r>
     </w:p>
     <w:p>
@@ -620,10 +585,7 @@
     <w:p>
       <w:r>
         <w:tab/>
-        <w:t xml:space="preserve">Có </w:t>
-      </w:r>
-      <w:r>
-        <w:t>TK 131 (Cty Dược phẩm Thanh Lam): 281.930.000</w:t>
+        <w:t>Có TK 131 (Cty Dược phẩm Thanh Lam): 281.930.000</w:t>
       </w:r>
     </w:p>
     <w:p>

</xml_diff>